<commit_message>
Série 11 - tri et sous-programmes
</commit_message>
<xml_diff>
--- a/docs/Série04-01-sous_programmes.docx
+++ b/docs/Série04-01-sous_programmes.docx
@@ -26,1838 +26,6 @@
       </w:r>
       <w:r>
         <w:t>sous-programmes</w:t>
-      </w:r>
-    </w:p>
-    <w:p>
-      <w:pPr>
-        <w:pStyle w:val="Titre2"/>
-      </w:pPr>
-      <w:r>
-        <w:t>Exercice 1</w:t>
-      </w:r>
-      <w:r>
-        <w:t xml:space="preserve"> – Ligue des champions</w:t>
-      </w:r>
-    </w:p>
-    <w:p>
-      <w:r>
-        <w:t xml:space="preserve">La première division est composée de </w:t>
-      </w:r>
-      <w:r>
-        <w:rPr>
-          <w:b/>
-          <w:bCs/>
-          <w:color w:val="EE0000"/>
-        </w:rPr>
-        <w:t>N</w:t>
-      </w:r>
-      <w:r>
-        <w:t xml:space="preserve"> clubs sélectionnés à la fin de chaque saison. Le club champion et le vice-champion sont qualifiés pour la Ligue des champions de la CAF et le troisième pour la coupe de la CAF tandis que les deux derniers du classement sont relégués en Ligue II. </w:t>
-      </w:r>
-    </w:p>
-    <w:p>
-      <w:r>
-        <w:t>On désire écrire un programme simulant la structure de championnat de Tunisie de football qui :</w:t>
-      </w:r>
-    </w:p>
-    <w:p>
-      <w:pPr>
-        <w:pStyle w:val="Paragraphedeliste"/>
-        <w:numPr>
-          <w:ilvl w:val="0"/>
-          <w:numId w:val="6"/>
-        </w:numPr>
-      </w:pPr>
-      <w:r>
-        <w:t xml:space="preserve">Remplit un tableau </w:t>
-      </w:r>
-      <w:r>
-        <w:rPr>
-          <w:b/>
-          <w:bCs/>
-          <w:color w:val="EE0000"/>
-        </w:rPr>
-        <w:t>TC</w:t>
-      </w:r>
-      <w:r>
-        <w:t xml:space="preserve"> par les </w:t>
-      </w:r>
-      <w:r>
-        <w:rPr>
-          <w:b/>
-          <w:bCs/>
-          <w:color w:val="7030A0"/>
-        </w:rPr>
-        <w:t>noms de clubs</w:t>
-      </w:r>
-      <w:r>
-        <w:t>, avec (</w:t>
-      </w:r>
-      <w:r>
-        <w:rPr>
-          <w:b/>
-          <w:bCs/>
-          <w:color w:val="EE0000"/>
-        </w:rPr>
-        <w:t>4</w:t>
-      </w:r>
-      <w:r>
-        <w:rPr>
-          <w:b/>
-          <w:bCs/>
-          <w:color w:val="EE0000"/>
-        </w:rPr>
-        <w:t xml:space="preserve"> </w:t>
-      </w:r>
-      <w:r>
-        <w:rPr>
-          <w:b/>
-          <w:bCs/>
-          <w:color w:val="EE0000"/>
-        </w:rPr>
-        <w:t>≤ N ≤</w:t>
-      </w:r>
-      <w:r>
-        <w:rPr>
-          <w:b/>
-          <w:bCs/>
-          <w:color w:val="EE0000"/>
-        </w:rPr>
-        <w:t xml:space="preserve"> </w:t>
-      </w:r>
-      <w:r>
-        <w:rPr>
-          <w:b/>
-          <w:bCs/>
-          <w:color w:val="EE0000"/>
-        </w:rPr>
-        <w:t>16</w:t>
-      </w:r>
-      <w:r>
-        <w:t xml:space="preserve">). Le </w:t>
-      </w:r>
-      <w:r>
-        <w:rPr>
-          <w:b/>
-          <w:bCs/>
-          <w:color w:val="7030A0"/>
-        </w:rPr>
-        <w:t>nom d'un club</w:t>
-      </w:r>
-      <w:r>
-        <w:t xml:space="preserve"> est une chaîne de caractères non vide composée uniquement par des </w:t>
-      </w:r>
-      <w:r>
-        <w:rPr>
-          <w:b/>
-          <w:bCs/>
-          <w:color w:val="EE0000"/>
-        </w:rPr>
-        <w:t>lettres alphabétiques majuscules</w:t>
-      </w:r>
-      <w:r>
-        <w:t xml:space="preserve"> et dont les </w:t>
-      </w:r>
-      <w:r>
-        <w:rPr>
-          <w:b/>
-          <w:bCs/>
-          <w:color w:val="EE0000"/>
-        </w:rPr>
-        <w:t>noms sont distincts</w:t>
-      </w:r>
-      <w:r>
-        <w:t>.</w:t>
-      </w:r>
-    </w:p>
-    <w:p>
-      <w:pPr>
-        <w:pStyle w:val="Paragraphedeliste"/>
-      </w:pPr>
-      <w:r>
-        <w:rPr>
-          <w:b/>
-          <w:bCs/>
-        </w:rPr>
-        <w:t xml:space="preserve">NB : </w:t>
-      </w:r>
-      <w:r>
-        <w:t xml:space="preserve">Le candidat est appelé à utiliser la fonction </w:t>
-      </w:r>
-      <w:r>
-        <w:rPr>
-          <w:b/>
-          <w:bCs/>
-          <w:color w:val="EE0000"/>
-        </w:rPr>
-        <w:t>alpha(</w:t>
-      </w:r>
-      <w:proofErr w:type="spellStart"/>
-      <w:r>
-        <w:rPr>
-          <w:b/>
-          <w:bCs/>
-          <w:color w:val="EE0000"/>
-        </w:rPr>
-        <w:t>ch</w:t>
-      </w:r>
-      <w:proofErr w:type="spellEnd"/>
-      <w:r>
-        <w:rPr>
-          <w:b/>
-          <w:bCs/>
-          <w:color w:val="EE0000"/>
-        </w:rPr>
-        <w:t>)</w:t>
-      </w:r>
-      <w:r>
-        <w:t xml:space="preserve"> </w:t>
-      </w:r>
-      <w:r>
-        <w:rPr>
-          <w:u w:val="single"/>
-        </w:rPr>
-        <w:t>sans la développer</w:t>
-      </w:r>
-      <w:r>
-        <w:t>. Cette fonction booléenne retourne vrai si la chaine est composée par des lettres majuscules, faux sinon.</w:t>
-      </w:r>
-    </w:p>
-    <w:p>
-      <w:pPr>
-        <w:pStyle w:val="Paragraphedeliste"/>
-        <w:numPr>
-          <w:ilvl w:val="0"/>
-          <w:numId w:val="6"/>
-        </w:numPr>
-      </w:pPr>
-      <w:r>
-        <w:t xml:space="preserve">Remplit un tableau </w:t>
-      </w:r>
-      <w:r>
-        <w:rPr>
-          <w:b/>
-          <w:bCs/>
-          <w:color w:val="EE0000"/>
-        </w:rPr>
-        <w:t>TM</w:t>
-      </w:r>
-      <w:r>
-        <w:t xml:space="preserve"> par les </w:t>
-      </w:r>
-      <w:r>
-        <w:rPr>
-          <w:b/>
-          <w:bCs/>
-          <w:color w:val="7030A0"/>
-        </w:rPr>
-        <w:t>résultats des matchs</w:t>
-      </w:r>
-      <w:r>
-        <w:t xml:space="preserve"> de chaque équipe (</w:t>
-      </w:r>
-      <w:r>
-        <w:rPr>
-          <w:b/>
-          <w:bCs/>
-        </w:rPr>
-        <w:t>aller</w:t>
-      </w:r>
-      <w:r>
-        <w:t>/</w:t>
-      </w:r>
-      <w:r>
-        <w:rPr>
-          <w:b/>
-          <w:bCs/>
-        </w:rPr>
-        <w:t>retour</w:t>
-      </w:r>
-      <w:r>
-        <w:t>). Le résultat d'un match est :</w:t>
-      </w:r>
-    </w:p>
-    <w:p>
-      <w:pPr>
-        <w:pStyle w:val="Paragraphedeliste"/>
-        <w:numPr>
-          <w:ilvl w:val="1"/>
-          <w:numId w:val="6"/>
-        </w:numPr>
-      </w:pPr>
-      <w:r>
-        <w:rPr>
-          <w:b/>
-          <w:bCs/>
-          <w:color w:val="0070C0"/>
-        </w:rPr>
-        <w:t>"0"</w:t>
-      </w:r>
-      <w:r>
-        <w:t xml:space="preserve"> pour un </w:t>
-      </w:r>
-      <w:r>
-        <w:rPr>
-          <w:b/>
-          <w:bCs/>
-          <w:color w:val="7030A0"/>
-        </w:rPr>
-        <w:t>match perdu</w:t>
-      </w:r>
-      <w:r>
-        <w:t>.</w:t>
-      </w:r>
-    </w:p>
-    <w:p>
-      <w:pPr>
-        <w:pStyle w:val="Paragraphedeliste"/>
-        <w:numPr>
-          <w:ilvl w:val="1"/>
-          <w:numId w:val="6"/>
-        </w:numPr>
-      </w:pPr>
-      <w:r>
-        <w:rPr>
-          <w:color w:val="0070C0"/>
-        </w:rPr>
-        <w:t>"1"</w:t>
-      </w:r>
-      <w:r>
-        <w:t xml:space="preserve"> pour un </w:t>
-      </w:r>
-      <w:r>
-        <w:rPr>
-          <w:b/>
-          <w:bCs/>
-          <w:color w:val="7030A0"/>
-        </w:rPr>
-        <w:t>match gagné</w:t>
-      </w:r>
-      <w:r>
-        <w:t>.</w:t>
-      </w:r>
-    </w:p>
-    <w:p>
-      <w:pPr>
-        <w:pStyle w:val="Paragraphedeliste"/>
-        <w:numPr>
-          <w:ilvl w:val="1"/>
-          <w:numId w:val="6"/>
-        </w:numPr>
-      </w:pPr>
-      <w:r>
-        <w:rPr>
-          <w:b/>
-          <w:bCs/>
-          <w:color w:val="0070C0"/>
-        </w:rPr>
-        <w:t>"X"</w:t>
-      </w:r>
-      <w:r>
-        <w:t xml:space="preserve"> pour un </w:t>
-      </w:r>
-      <w:r>
-        <w:rPr>
-          <w:b/>
-          <w:bCs/>
-          <w:color w:val="7030A0"/>
-        </w:rPr>
-        <w:t>match nul</w:t>
-      </w:r>
-      <w:r>
-        <w:t>.</w:t>
-      </w:r>
-    </w:p>
-    <w:p>
-      <w:pPr>
-        <w:pStyle w:val="Paragraphedeliste"/>
-      </w:pPr>
-      <w:r>
-        <w:t xml:space="preserve">Chaque équipe joue </w:t>
-      </w:r>
-      <w:r>
-        <w:rPr>
-          <w:b/>
-          <w:bCs/>
-          <w:color w:val="EE0000"/>
-        </w:rPr>
-        <w:t>(N-1) * 2</w:t>
-      </w:r>
-      <w:r>
-        <w:t xml:space="preserve"> matchs contre toutes les autres équipes.</w:t>
-      </w:r>
-    </w:p>
-    <w:p>
-      <w:pPr>
-        <w:pStyle w:val="Paragraphedeliste"/>
-        <w:numPr>
-          <w:ilvl w:val="0"/>
-          <w:numId w:val="6"/>
-        </w:numPr>
-      </w:pPr>
-      <w:r>
-        <w:t xml:space="preserve">Calcule les </w:t>
-      </w:r>
-      <w:r>
-        <w:rPr>
-          <w:b/>
-          <w:bCs/>
-          <w:color w:val="7030A0"/>
-        </w:rPr>
-        <w:t>scores des équipes</w:t>
-      </w:r>
-      <w:r>
-        <w:rPr>
-          <w:color w:val="7030A0"/>
-        </w:rPr>
-        <w:t xml:space="preserve"> </w:t>
-      </w:r>
-      <w:r>
-        <w:t xml:space="preserve">dans le tableau </w:t>
-      </w:r>
-      <w:r>
-        <w:rPr>
-          <w:b/>
-          <w:bCs/>
-          <w:color w:val="7030A0"/>
-        </w:rPr>
-        <w:t>TS</w:t>
-      </w:r>
-      <w:r>
-        <w:rPr>
-          <w:color w:val="7030A0"/>
-        </w:rPr>
-        <w:t xml:space="preserve"> </w:t>
-      </w:r>
-      <w:r>
-        <w:t xml:space="preserve">en fonction de leurs résultats durant les </w:t>
-      </w:r>
-      <w:r>
-        <w:rPr>
-          <w:color w:val="EE0000"/>
-        </w:rPr>
-        <w:t>(N-</w:t>
-      </w:r>
-      <w:proofErr w:type="gramStart"/>
-      <w:r>
-        <w:rPr>
-          <w:color w:val="EE0000"/>
-        </w:rPr>
-        <w:t>1)*</w:t>
-      </w:r>
-      <w:proofErr w:type="gramEnd"/>
-      <w:r>
-        <w:rPr>
-          <w:color w:val="EE0000"/>
-        </w:rPr>
-        <w:t>2</w:t>
-      </w:r>
-      <w:r>
-        <w:t xml:space="preserve"> matchs joués. L'équipe obtient :</w:t>
-      </w:r>
-    </w:p>
-    <w:p>
-      <w:pPr>
-        <w:pStyle w:val="Paragraphedeliste"/>
-        <w:numPr>
-          <w:ilvl w:val="1"/>
-          <w:numId w:val="6"/>
-        </w:numPr>
-      </w:pPr>
-      <w:r>
-        <w:rPr>
-          <w:b/>
-          <w:bCs/>
-          <w:color w:val="0070C0"/>
-        </w:rPr>
-        <w:t>0</w:t>
-      </w:r>
-      <w:r>
-        <w:t xml:space="preserve"> points si elle </w:t>
-      </w:r>
-      <w:r>
-        <w:rPr>
-          <w:b/>
-          <w:bCs/>
-          <w:color w:val="7030A0"/>
-        </w:rPr>
-        <w:t>perd un match</w:t>
-      </w:r>
-      <w:r>
-        <w:t>.</w:t>
-      </w:r>
-    </w:p>
-    <w:p>
-      <w:pPr>
-        <w:pStyle w:val="Paragraphedeliste"/>
-        <w:numPr>
-          <w:ilvl w:val="1"/>
-          <w:numId w:val="6"/>
-        </w:numPr>
-      </w:pPr>
-      <w:r>
-        <w:rPr>
-          <w:b/>
-          <w:bCs/>
-          <w:color w:val="0070C0"/>
-        </w:rPr>
-        <w:t>3</w:t>
-      </w:r>
-      <w:r>
-        <w:t xml:space="preserve"> points si elle </w:t>
-      </w:r>
-      <w:r>
-        <w:rPr>
-          <w:b/>
-          <w:bCs/>
-          <w:color w:val="7030A0"/>
-        </w:rPr>
-        <w:t>gagne un match</w:t>
-      </w:r>
-      <w:r>
-        <w:t>.</w:t>
-      </w:r>
-    </w:p>
-    <w:p>
-      <w:pPr>
-        <w:pStyle w:val="Paragraphedeliste"/>
-        <w:numPr>
-          <w:ilvl w:val="1"/>
-          <w:numId w:val="6"/>
-        </w:numPr>
-      </w:pPr>
-      <w:r>
-        <w:rPr>
-          <w:b/>
-          <w:bCs/>
-          <w:color w:val="0070C0"/>
-        </w:rPr>
-        <w:t>1</w:t>
-      </w:r>
-      <w:r>
-        <w:t xml:space="preserve"> point si elle fait un </w:t>
-      </w:r>
-      <w:r>
-        <w:rPr>
-          <w:b/>
-          <w:bCs/>
-          <w:color w:val="7030A0"/>
-        </w:rPr>
-        <w:t>match nul</w:t>
-      </w:r>
-      <w:r>
-        <w:t>.</w:t>
-      </w:r>
-    </w:p>
-    <w:p>
-      <w:pPr>
-        <w:pStyle w:val="Paragraphedeliste"/>
-        <w:rPr>
-          <w:b/>
-          <w:bCs/>
-          <w:color w:val="0070C0"/>
-        </w:rPr>
-      </w:pPr>
-      <w:r>
-        <w:rPr>
-          <w:b/>
-          <w:bCs/>
-        </w:rPr>
-        <w:t>Exemple :</w:t>
-      </w:r>
-      <w:r>
-        <w:t xml:space="preserve"> pour les résultats </w:t>
-      </w:r>
-      <w:r>
-        <w:rPr>
-          <w:b/>
-          <w:bCs/>
-          <w:color w:val="0070C0"/>
-        </w:rPr>
-        <w:t>"10XX10"</w:t>
-      </w:r>
-      <w:r>
-        <w:t xml:space="preserve"> le score sera : </w:t>
-      </w:r>
-      <w:r>
-        <w:rPr>
-          <w:b/>
-          <w:bCs/>
-          <w:color w:val="0070C0"/>
-        </w:rPr>
-        <w:t>3 + 0 + 1 + 1 + 3 + 0 = 8</w:t>
-      </w:r>
-    </w:p>
-    <w:p>
-      <w:pPr>
-        <w:pStyle w:val="Paragraphedeliste"/>
-        <w:numPr>
-          <w:ilvl w:val="0"/>
-          <w:numId w:val="6"/>
-        </w:numPr>
-      </w:pPr>
-      <w:r>
-        <w:t>Affiche :</w:t>
-      </w:r>
-    </w:p>
-    <w:p>
-      <w:pPr>
-        <w:pStyle w:val="Paragraphedeliste"/>
-        <w:numPr>
-          <w:ilvl w:val="1"/>
-          <w:numId w:val="6"/>
-        </w:numPr>
-      </w:pPr>
-      <w:r>
-        <w:t xml:space="preserve">Les </w:t>
-      </w:r>
-      <w:r>
-        <w:rPr>
-          <w:b/>
-          <w:bCs/>
-          <w:color w:val="7030A0"/>
-        </w:rPr>
-        <w:t>deux équipes qualifiées</w:t>
-      </w:r>
-      <w:r>
-        <w:t xml:space="preserve"> pour la </w:t>
-      </w:r>
-      <w:r>
-        <w:rPr>
-          <w:color w:val="C00000"/>
-        </w:rPr>
-        <w:t xml:space="preserve">Ligue des champions de la CAF </w:t>
-      </w:r>
-      <w:r>
-        <w:t>(</w:t>
-      </w:r>
-      <w:r>
-        <w:rPr>
-          <w:b/>
-          <w:bCs/>
-          <w:color w:val="7030A0"/>
-        </w:rPr>
-        <w:t>1</w:t>
-      </w:r>
-      <w:r>
-        <w:rPr>
-          <w:b/>
-          <w:bCs/>
-          <w:color w:val="7030A0"/>
-          <w:vertAlign w:val="superscript"/>
-        </w:rPr>
-        <w:t>e</w:t>
-      </w:r>
-      <w:r>
-        <w:rPr>
-          <w:b/>
-          <w:bCs/>
-          <w:color w:val="7030A0"/>
-        </w:rPr>
-        <w:t xml:space="preserve"> et 2</w:t>
-      </w:r>
-      <w:r>
-        <w:rPr>
-          <w:b/>
-          <w:bCs/>
-          <w:color w:val="7030A0"/>
-          <w:vertAlign w:val="superscript"/>
-        </w:rPr>
-        <w:t>e</w:t>
-      </w:r>
-      <w:r>
-        <w:rPr>
-          <w:b/>
-          <w:bCs/>
-          <w:color w:val="7030A0"/>
-        </w:rPr>
-        <w:t xml:space="preserve"> places</w:t>
-      </w:r>
-      <w:r>
-        <w:t>).</w:t>
-      </w:r>
-    </w:p>
-    <w:p>
-      <w:pPr>
-        <w:pStyle w:val="Paragraphedeliste"/>
-        <w:numPr>
-          <w:ilvl w:val="1"/>
-          <w:numId w:val="6"/>
-        </w:numPr>
-      </w:pPr>
-      <w:r>
-        <w:t>L'</w:t>
-      </w:r>
-      <w:r>
-        <w:rPr>
-          <w:b/>
-          <w:bCs/>
-          <w:color w:val="7030A0"/>
-        </w:rPr>
-        <w:t>équipe qualifiée</w:t>
-      </w:r>
-      <w:r>
-        <w:t xml:space="preserve"> pour la </w:t>
-      </w:r>
-      <w:r>
-        <w:rPr>
-          <w:color w:val="C00000"/>
-        </w:rPr>
-        <w:t>coupe de la CAF</w:t>
-      </w:r>
-      <w:r>
-        <w:t xml:space="preserve"> (</w:t>
-      </w:r>
-      <w:r>
-        <w:rPr>
-          <w:b/>
-          <w:bCs/>
-          <w:color w:val="7030A0"/>
-        </w:rPr>
-        <w:t>3</w:t>
-      </w:r>
-      <w:r>
-        <w:rPr>
-          <w:b/>
-          <w:bCs/>
-          <w:color w:val="7030A0"/>
-          <w:vertAlign w:val="superscript"/>
-        </w:rPr>
-        <w:t>e</w:t>
-      </w:r>
-      <w:r>
-        <w:rPr>
-          <w:b/>
-          <w:bCs/>
-          <w:color w:val="7030A0"/>
-        </w:rPr>
-        <w:t xml:space="preserve"> place</w:t>
-      </w:r>
-      <w:r>
-        <w:t>).</w:t>
-      </w:r>
-    </w:p>
-    <w:p>
-      <w:pPr>
-        <w:pStyle w:val="Paragraphedeliste"/>
-        <w:numPr>
-          <w:ilvl w:val="1"/>
-          <w:numId w:val="6"/>
-        </w:numPr>
-      </w:pPr>
-      <w:r>
-        <w:t xml:space="preserve">Les </w:t>
-      </w:r>
-      <w:r>
-        <w:rPr>
-          <w:b/>
-          <w:bCs/>
-          <w:color w:val="7030A0"/>
-        </w:rPr>
-        <w:t>deux équipes reléguées</w:t>
-      </w:r>
-      <w:r>
-        <w:t xml:space="preserve"> en </w:t>
-      </w:r>
-      <w:r>
-        <w:rPr>
-          <w:color w:val="C00000"/>
-        </w:rPr>
-        <w:t xml:space="preserve">Ligue II </w:t>
-      </w:r>
-      <w:r>
-        <w:t>(</w:t>
-      </w:r>
-      <w:r>
-        <w:rPr>
-          <w:b/>
-          <w:bCs/>
-          <w:color w:val="7030A0"/>
-        </w:rPr>
-        <w:t>les 2 dernières du classement</w:t>
-      </w:r>
-      <w:r>
-        <w:t>)</w:t>
-      </w:r>
-    </w:p>
-    <w:p>
-      <w:r>
-        <w:t xml:space="preserve">Exemple : pour </w:t>
-      </w:r>
-      <w:r>
-        <w:rPr>
-          <w:b/>
-          <w:bCs/>
-          <w:color w:val="EE0000"/>
-        </w:rPr>
-        <w:t>N=6</w:t>
-      </w:r>
-      <w:r>
-        <w:rPr>
-          <w:color w:val="EE0000"/>
-        </w:rPr>
-        <w:t xml:space="preserve"> </w:t>
-      </w:r>
-      <w:r>
-        <w:t xml:space="preserve">et les 3 tableaux </w:t>
-      </w:r>
-      <w:r>
-        <w:rPr>
-          <w:b/>
-          <w:bCs/>
-          <w:color w:val="EE0000"/>
-        </w:rPr>
-        <w:t>TC</w:t>
-      </w:r>
-      <w:r>
-        <w:t xml:space="preserve">, </w:t>
-      </w:r>
-      <w:r>
-        <w:rPr>
-          <w:b/>
-          <w:bCs/>
-          <w:color w:val="EE0000"/>
-        </w:rPr>
-        <w:t>T</w:t>
-      </w:r>
-      <w:r>
-        <w:rPr>
-          <w:b/>
-          <w:bCs/>
-          <w:color w:val="EE0000"/>
-        </w:rPr>
-        <w:t>M</w:t>
-      </w:r>
-      <w:r>
-        <w:rPr>
-          <w:color w:val="EE0000"/>
-        </w:rPr>
-        <w:t xml:space="preserve"> </w:t>
-      </w:r>
-      <w:r>
-        <w:t xml:space="preserve">et </w:t>
-      </w:r>
-      <w:r>
-        <w:rPr>
-          <w:b/>
-          <w:bCs/>
-          <w:color w:val="EE0000"/>
-        </w:rPr>
-        <w:t>T</w:t>
-      </w:r>
-      <w:r>
-        <w:rPr>
-          <w:b/>
-          <w:bCs/>
-          <w:color w:val="EE0000"/>
-        </w:rPr>
-        <w:t>S</w:t>
-      </w:r>
-      <w:r>
-        <w:rPr>
-          <w:color w:val="EE0000"/>
-        </w:rPr>
-        <w:t xml:space="preserve"> </w:t>
-      </w:r>
-      <w:r>
-        <w:t>suivants :</w:t>
-      </w:r>
-    </w:p>
-    <w:tbl>
-      <w:tblPr>
-        <w:tblStyle w:val="Grilledutableau"/>
-        <w:tblW w:w="0" w:type="auto"/>
-        <w:tblBorders>
-          <w:top w:val="none" w:sz="0" w:space="0" w:color="auto"/>
-          <w:left w:val="none" w:sz="0" w:space="0" w:color="auto"/>
-          <w:bottom w:val="none" w:sz="0" w:space="0" w:color="auto"/>
-          <w:right w:val="none" w:sz="0" w:space="0" w:color="auto"/>
-          <w:insideH w:val="none" w:sz="0" w:space="0" w:color="auto"/>
-          <w:insideV w:val="none" w:sz="0" w:space="0" w:color="auto"/>
-        </w:tblBorders>
-        <w:tblCellMar>
-          <w:top w:w="57" w:type="dxa"/>
-          <w:left w:w="57" w:type="dxa"/>
-          <w:bottom w:w="57" w:type="dxa"/>
-          <w:right w:w="57" w:type="dxa"/>
-        </w:tblCellMar>
-        <w:tblLook w:val="04A0" w:firstRow="1" w:lastRow="0" w:firstColumn="1" w:lastColumn="0" w:noHBand="0" w:noVBand="1"/>
-      </w:tblPr>
-      <w:tblGrid>
-        <w:gridCol w:w="1353"/>
-        <w:gridCol w:w="1463"/>
-        <w:gridCol w:w="1444"/>
-        <w:gridCol w:w="1445"/>
-        <w:gridCol w:w="1454"/>
-        <w:gridCol w:w="1500"/>
-        <w:gridCol w:w="1537"/>
-      </w:tblGrid>
-      <w:tr>
-        <w:tc>
-          <w:tcPr>
-            <w:tcW w:w="1353" w:type="dxa"/>
-            <w:tcBorders>
-              <w:right w:val="single" w:sz="4" w:space="0" w:color="auto"/>
-            </w:tcBorders>
-            <w:vAlign w:val="center"/>
-          </w:tcPr>
-          <w:p>
-            <w:pPr>
-              <w:spacing w:line="240" w:lineRule="auto"/>
-              <w:jc w:val="center"/>
-            </w:pPr>
-            <w:r>
-              <w:t>TC</w:t>
-            </w:r>
-          </w:p>
-        </w:tc>
-        <w:tc>
-          <w:tcPr>
-            <w:tcW w:w="1463" w:type="dxa"/>
-            <w:tcBorders>
-              <w:top w:val="single" w:sz="4" w:space="0" w:color="auto"/>
-              <w:left w:val="single" w:sz="4" w:space="0" w:color="auto"/>
-              <w:bottom w:val="single" w:sz="4" w:space="0" w:color="auto"/>
-              <w:right w:val="single" w:sz="4" w:space="0" w:color="auto"/>
-            </w:tcBorders>
-            <w:vAlign w:val="center"/>
-          </w:tcPr>
-          <w:p>
-            <w:pPr>
-              <w:spacing w:line="240" w:lineRule="auto"/>
-              <w:jc w:val="center"/>
-            </w:pPr>
-            <w:r>
-              <w:t>OB</w:t>
-            </w:r>
-          </w:p>
-        </w:tc>
-        <w:tc>
-          <w:tcPr>
-            <w:tcW w:w="1444" w:type="dxa"/>
-            <w:tcBorders>
-              <w:top w:val="single" w:sz="4" w:space="0" w:color="auto"/>
-              <w:left w:val="single" w:sz="4" w:space="0" w:color="auto"/>
-              <w:bottom w:val="single" w:sz="4" w:space="0" w:color="auto"/>
-              <w:right w:val="single" w:sz="4" w:space="0" w:color="auto"/>
-            </w:tcBorders>
-            <w:vAlign w:val="center"/>
-          </w:tcPr>
-          <w:p>
-            <w:pPr>
-              <w:spacing w:line="240" w:lineRule="auto"/>
-              <w:jc w:val="center"/>
-            </w:pPr>
-            <w:r>
-              <w:t>ESS</w:t>
-            </w:r>
-          </w:p>
-        </w:tc>
-        <w:tc>
-          <w:tcPr>
-            <w:tcW w:w="1445" w:type="dxa"/>
-            <w:tcBorders>
-              <w:top w:val="single" w:sz="4" w:space="0" w:color="auto"/>
-              <w:left w:val="single" w:sz="4" w:space="0" w:color="auto"/>
-              <w:bottom w:val="single" w:sz="4" w:space="0" w:color="auto"/>
-              <w:right w:val="single" w:sz="4" w:space="0" w:color="auto"/>
-            </w:tcBorders>
-            <w:vAlign w:val="center"/>
-          </w:tcPr>
-          <w:p>
-            <w:pPr>
-              <w:spacing w:line="240" w:lineRule="auto"/>
-              <w:jc w:val="center"/>
-            </w:pPr>
-            <w:r>
-              <w:t>JSK</w:t>
-            </w:r>
-          </w:p>
-        </w:tc>
-        <w:tc>
-          <w:tcPr>
-            <w:tcW w:w="1454" w:type="dxa"/>
-            <w:tcBorders>
-              <w:top w:val="single" w:sz="4" w:space="0" w:color="auto"/>
-              <w:left w:val="single" w:sz="4" w:space="0" w:color="auto"/>
-              <w:bottom w:val="single" w:sz="4" w:space="0" w:color="auto"/>
-              <w:right w:val="single" w:sz="4" w:space="0" w:color="auto"/>
-            </w:tcBorders>
-            <w:vAlign w:val="center"/>
-          </w:tcPr>
-          <w:p>
-            <w:pPr>
-              <w:spacing w:line="240" w:lineRule="auto"/>
-              <w:jc w:val="center"/>
-            </w:pPr>
-            <w:r>
-              <w:t>CA</w:t>
-            </w:r>
-          </w:p>
-        </w:tc>
-        <w:tc>
-          <w:tcPr>
-            <w:tcW w:w="1500" w:type="dxa"/>
-            <w:tcBorders>
-              <w:top w:val="single" w:sz="4" w:space="0" w:color="auto"/>
-              <w:left w:val="single" w:sz="4" w:space="0" w:color="auto"/>
-              <w:bottom w:val="single" w:sz="4" w:space="0" w:color="auto"/>
-              <w:right w:val="single" w:sz="4" w:space="0" w:color="auto"/>
-            </w:tcBorders>
-            <w:vAlign w:val="center"/>
-          </w:tcPr>
-          <w:p>
-            <w:pPr>
-              <w:spacing w:line="240" w:lineRule="auto"/>
-              <w:jc w:val="center"/>
-            </w:pPr>
-            <w:r>
-              <w:t>CSS</w:t>
-            </w:r>
-          </w:p>
-        </w:tc>
-        <w:tc>
-          <w:tcPr>
-            <w:tcW w:w="1537" w:type="dxa"/>
-            <w:tcBorders>
-              <w:top w:val="single" w:sz="4" w:space="0" w:color="auto"/>
-              <w:left w:val="single" w:sz="4" w:space="0" w:color="auto"/>
-              <w:bottom w:val="single" w:sz="4" w:space="0" w:color="auto"/>
-              <w:right w:val="single" w:sz="4" w:space="0" w:color="auto"/>
-            </w:tcBorders>
-            <w:vAlign w:val="center"/>
-          </w:tcPr>
-          <w:p>
-            <w:pPr>
-              <w:spacing w:line="240" w:lineRule="auto"/>
-              <w:jc w:val="center"/>
-            </w:pPr>
-            <w:r>
-              <w:t>EST</w:t>
-            </w:r>
-          </w:p>
-        </w:tc>
-      </w:tr>
-      <w:tr>
-        <w:tc>
-          <w:tcPr>
-            <w:tcW w:w="1353" w:type="dxa"/>
-            <w:vAlign w:val="center"/>
-          </w:tcPr>
-          <w:p>
-            <w:pPr>
-              <w:spacing w:line="240" w:lineRule="auto"/>
-              <w:jc w:val="center"/>
-            </w:pPr>
-          </w:p>
-        </w:tc>
-        <w:tc>
-          <w:tcPr>
-            <w:tcW w:w="1463" w:type="dxa"/>
-            <w:tcBorders>
-              <w:top w:val="single" w:sz="4" w:space="0" w:color="auto"/>
-              <w:bottom w:val="single" w:sz="4" w:space="0" w:color="auto"/>
-            </w:tcBorders>
-            <w:vAlign w:val="center"/>
-          </w:tcPr>
-          <w:p>
-            <w:pPr>
-              <w:spacing w:line="240" w:lineRule="auto"/>
-              <w:jc w:val="center"/>
-            </w:pPr>
-            <w:r>
-              <w:t>0</w:t>
-            </w:r>
-          </w:p>
-        </w:tc>
-        <w:tc>
-          <w:tcPr>
-            <w:tcW w:w="1444" w:type="dxa"/>
-            <w:tcBorders>
-              <w:top w:val="single" w:sz="4" w:space="0" w:color="auto"/>
-              <w:bottom w:val="single" w:sz="4" w:space="0" w:color="auto"/>
-            </w:tcBorders>
-            <w:vAlign w:val="center"/>
-          </w:tcPr>
-          <w:p>
-            <w:pPr>
-              <w:spacing w:line="240" w:lineRule="auto"/>
-              <w:jc w:val="center"/>
-            </w:pPr>
-            <w:r>
-              <w:t>1</w:t>
-            </w:r>
-          </w:p>
-        </w:tc>
-        <w:tc>
-          <w:tcPr>
-            <w:tcW w:w="1445" w:type="dxa"/>
-            <w:tcBorders>
-              <w:top w:val="single" w:sz="4" w:space="0" w:color="auto"/>
-              <w:bottom w:val="single" w:sz="4" w:space="0" w:color="auto"/>
-            </w:tcBorders>
-            <w:vAlign w:val="center"/>
-          </w:tcPr>
-          <w:p>
-            <w:pPr>
-              <w:spacing w:line="240" w:lineRule="auto"/>
-              <w:jc w:val="center"/>
-            </w:pPr>
-            <w:r>
-              <w:t>2</w:t>
-            </w:r>
-          </w:p>
-        </w:tc>
-        <w:tc>
-          <w:tcPr>
-            <w:tcW w:w="1454" w:type="dxa"/>
-            <w:tcBorders>
-              <w:top w:val="single" w:sz="4" w:space="0" w:color="auto"/>
-              <w:bottom w:val="single" w:sz="4" w:space="0" w:color="auto"/>
-            </w:tcBorders>
-            <w:vAlign w:val="center"/>
-          </w:tcPr>
-          <w:p>
-            <w:pPr>
-              <w:spacing w:line="240" w:lineRule="auto"/>
-              <w:jc w:val="center"/>
-            </w:pPr>
-            <w:r>
-              <w:t>3</w:t>
-            </w:r>
-          </w:p>
-        </w:tc>
-        <w:tc>
-          <w:tcPr>
-            <w:tcW w:w="1500" w:type="dxa"/>
-            <w:tcBorders>
-              <w:top w:val="single" w:sz="4" w:space="0" w:color="auto"/>
-              <w:bottom w:val="single" w:sz="4" w:space="0" w:color="auto"/>
-            </w:tcBorders>
-            <w:vAlign w:val="center"/>
-          </w:tcPr>
-          <w:p>
-            <w:pPr>
-              <w:spacing w:line="240" w:lineRule="auto"/>
-              <w:jc w:val="center"/>
-            </w:pPr>
-            <w:r>
-              <w:t>4</w:t>
-            </w:r>
-          </w:p>
-        </w:tc>
-        <w:tc>
-          <w:tcPr>
-            <w:tcW w:w="1537" w:type="dxa"/>
-            <w:tcBorders>
-              <w:top w:val="single" w:sz="4" w:space="0" w:color="auto"/>
-              <w:bottom w:val="single" w:sz="4" w:space="0" w:color="auto"/>
-            </w:tcBorders>
-            <w:vAlign w:val="center"/>
-          </w:tcPr>
-          <w:p>
-            <w:pPr>
-              <w:spacing w:line="240" w:lineRule="auto"/>
-              <w:jc w:val="center"/>
-            </w:pPr>
-            <w:r>
-              <w:t>5</w:t>
-            </w:r>
-          </w:p>
-        </w:tc>
-      </w:tr>
-      <w:tr>
-        <w:tc>
-          <w:tcPr>
-            <w:tcW w:w="1353" w:type="dxa"/>
-            <w:tcBorders>
-              <w:right w:val="single" w:sz="4" w:space="0" w:color="auto"/>
-            </w:tcBorders>
-            <w:vAlign w:val="center"/>
-          </w:tcPr>
-          <w:p>
-            <w:pPr>
-              <w:spacing w:line="240" w:lineRule="auto"/>
-              <w:jc w:val="center"/>
-            </w:pPr>
-            <w:r>
-              <w:t>TM</w:t>
-            </w:r>
-          </w:p>
-        </w:tc>
-        <w:tc>
-          <w:tcPr>
-            <w:tcW w:w="1463" w:type="dxa"/>
-            <w:tcBorders>
-              <w:top w:val="single" w:sz="4" w:space="0" w:color="auto"/>
-              <w:left w:val="single" w:sz="4" w:space="0" w:color="auto"/>
-              <w:bottom w:val="single" w:sz="4" w:space="0" w:color="auto"/>
-              <w:right w:val="single" w:sz="4" w:space="0" w:color="auto"/>
-            </w:tcBorders>
-            <w:vAlign w:val="center"/>
-          </w:tcPr>
-          <w:p>
-            <w:pPr>
-              <w:spacing w:line="240" w:lineRule="auto"/>
-              <w:jc w:val="center"/>
-            </w:pPr>
-            <w:r>
-              <w:t>011X0XX0X0</w:t>
-            </w:r>
-          </w:p>
-        </w:tc>
-        <w:tc>
-          <w:tcPr>
-            <w:tcW w:w="1444" w:type="dxa"/>
-            <w:tcBorders>
-              <w:top w:val="single" w:sz="4" w:space="0" w:color="auto"/>
-              <w:left w:val="single" w:sz="4" w:space="0" w:color="auto"/>
-              <w:bottom w:val="single" w:sz="4" w:space="0" w:color="auto"/>
-              <w:right w:val="single" w:sz="4" w:space="0" w:color="auto"/>
-            </w:tcBorders>
-            <w:vAlign w:val="center"/>
-          </w:tcPr>
-          <w:p>
-            <w:pPr>
-              <w:spacing w:line="240" w:lineRule="auto"/>
-              <w:jc w:val="center"/>
-            </w:pPr>
-            <w:r>
-              <w:t>1111X11111</w:t>
-            </w:r>
-          </w:p>
-        </w:tc>
-        <w:tc>
-          <w:tcPr>
-            <w:tcW w:w="1445" w:type="dxa"/>
-            <w:tcBorders>
-              <w:top w:val="single" w:sz="4" w:space="0" w:color="auto"/>
-              <w:left w:val="single" w:sz="4" w:space="0" w:color="auto"/>
-              <w:bottom w:val="single" w:sz="4" w:space="0" w:color="auto"/>
-              <w:right w:val="single" w:sz="4" w:space="0" w:color="auto"/>
-            </w:tcBorders>
-            <w:vAlign w:val="center"/>
-          </w:tcPr>
-          <w:p>
-            <w:pPr>
-              <w:spacing w:line="240" w:lineRule="auto"/>
-              <w:jc w:val="center"/>
-            </w:pPr>
-            <w:r>
-              <w:t>00100X0000</w:t>
-            </w:r>
-          </w:p>
-        </w:tc>
-        <w:tc>
-          <w:tcPr>
-            <w:tcW w:w="1454" w:type="dxa"/>
-            <w:tcBorders>
-              <w:top w:val="single" w:sz="4" w:space="0" w:color="auto"/>
-              <w:left w:val="single" w:sz="4" w:space="0" w:color="auto"/>
-              <w:bottom w:val="single" w:sz="4" w:space="0" w:color="auto"/>
-              <w:right w:val="single" w:sz="4" w:space="0" w:color="auto"/>
-            </w:tcBorders>
-            <w:vAlign w:val="center"/>
-          </w:tcPr>
-          <w:p>
-            <w:pPr>
-              <w:spacing w:line="240" w:lineRule="auto"/>
-              <w:jc w:val="center"/>
-            </w:pPr>
-            <w:r>
-              <w:t>001XX101X0</w:t>
-            </w:r>
-          </w:p>
-        </w:tc>
-        <w:tc>
-          <w:tcPr>
-            <w:tcW w:w="1500" w:type="dxa"/>
-            <w:tcBorders>
-              <w:top w:val="single" w:sz="4" w:space="0" w:color="auto"/>
-              <w:left w:val="single" w:sz="4" w:space="0" w:color="auto"/>
-              <w:bottom w:val="single" w:sz="4" w:space="0" w:color="auto"/>
-              <w:right w:val="single" w:sz="4" w:space="0" w:color="auto"/>
-            </w:tcBorders>
-            <w:vAlign w:val="center"/>
-          </w:tcPr>
-          <w:p>
-            <w:pPr>
-              <w:spacing w:line="240" w:lineRule="auto"/>
-              <w:jc w:val="center"/>
-            </w:pPr>
-            <w:r>
-              <w:t>X01XXX01X0</w:t>
-            </w:r>
-          </w:p>
-        </w:tc>
-        <w:tc>
-          <w:tcPr>
-            <w:tcW w:w="1537" w:type="dxa"/>
-            <w:tcBorders>
-              <w:top w:val="single" w:sz="4" w:space="0" w:color="auto"/>
-              <w:left w:val="single" w:sz="4" w:space="0" w:color="auto"/>
-              <w:bottom w:val="single" w:sz="4" w:space="0" w:color="auto"/>
-              <w:right w:val="single" w:sz="4" w:space="0" w:color="auto"/>
-            </w:tcBorders>
-            <w:vAlign w:val="center"/>
-          </w:tcPr>
-          <w:p>
-            <w:pPr>
-              <w:spacing w:line="240" w:lineRule="auto"/>
-              <w:jc w:val="center"/>
-            </w:pPr>
-            <w:r>
-              <w:t>1X1XX101101</w:t>
-            </w:r>
-          </w:p>
-        </w:tc>
-      </w:tr>
-      <w:tr>
-        <w:tc>
-          <w:tcPr>
-            <w:tcW w:w="1353" w:type="dxa"/>
-            <w:vAlign w:val="center"/>
-          </w:tcPr>
-          <w:p>
-            <w:pPr>
-              <w:spacing w:line="240" w:lineRule="auto"/>
-              <w:jc w:val="center"/>
-            </w:pPr>
-          </w:p>
-        </w:tc>
-        <w:tc>
-          <w:tcPr>
-            <w:tcW w:w="1463" w:type="dxa"/>
-            <w:tcBorders>
-              <w:top w:val="single" w:sz="4" w:space="0" w:color="auto"/>
-              <w:bottom w:val="single" w:sz="4" w:space="0" w:color="auto"/>
-            </w:tcBorders>
-            <w:vAlign w:val="center"/>
-          </w:tcPr>
-          <w:p>
-            <w:pPr>
-              <w:spacing w:line="240" w:lineRule="auto"/>
-              <w:jc w:val="center"/>
-            </w:pPr>
-            <w:r>
-              <w:t>0</w:t>
-            </w:r>
-          </w:p>
-        </w:tc>
-        <w:tc>
-          <w:tcPr>
-            <w:tcW w:w="1444" w:type="dxa"/>
-            <w:tcBorders>
-              <w:top w:val="single" w:sz="4" w:space="0" w:color="auto"/>
-              <w:bottom w:val="single" w:sz="4" w:space="0" w:color="auto"/>
-            </w:tcBorders>
-            <w:vAlign w:val="center"/>
-          </w:tcPr>
-          <w:p>
-            <w:pPr>
-              <w:spacing w:line="240" w:lineRule="auto"/>
-              <w:jc w:val="center"/>
-            </w:pPr>
-            <w:r>
-              <w:t>1</w:t>
-            </w:r>
-          </w:p>
-        </w:tc>
-        <w:tc>
-          <w:tcPr>
-            <w:tcW w:w="1445" w:type="dxa"/>
-            <w:tcBorders>
-              <w:top w:val="single" w:sz="4" w:space="0" w:color="auto"/>
-              <w:bottom w:val="single" w:sz="4" w:space="0" w:color="auto"/>
-            </w:tcBorders>
-            <w:vAlign w:val="center"/>
-          </w:tcPr>
-          <w:p>
-            <w:pPr>
-              <w:spacing w:line="240" w:lineRule="auto"/>
-              <w:jc w:val="center"/>
-            </w:pPr>
-            <w:r>
-              <w:t>2</w:t>
-            </w:r>
-          </w:p>
-        </w:tc>
-        <w:tc>
-          <w:tcPr>
-            <w:tcW w:w="1454" w:type="dxa"/>
-            <w:tcBorders>
-              <w:top w:val="single" w:sz="4" w:space="0" w:color="auto"/>
-              <w:bottom w:val="single" w:sz="4" w:space="0" w:color="auto"/>
-            </w:tcBorders>
-            <w:vAlign w:val="center"/>
-          </w:tcPr>
-          <w:p>
-            <w:pPr>
-              <w:spacing w:line="240" w:lineRule="auto"/>
-              <w:jc w:val="center"/>
-            </w:pPr>
-            <w:r>
-              <w:t>3</w:t>
-            </w:r>
-          </w:p>
-        </w:tc>
-        <w:tc>
-          <w:tcPr>
-            <w:tcW w:w="1500" w:type="dxa"/>
-            <w:tcBorders>
-              <w:top w:val="single" w:sz="4" w:space="0" w:color="auto"/>
-              <w:bottom w:val="single" w:sz="4" w:space="0" w:color="auto"/>
-            </w:tcBorders>
-            <w:vAlign w:val="center"/>
-          </w:tcPr>
-          <w:p>
-            <w:pPr>
-              <w:spacing w:line="240" w:lineRule="auto"/>
-              <w:jc w:val="center"/>
-            </w:pPr>
-            <w:r>
-              <w:t>4</w:t>
-            </w:r>
-          </w:p>
-        </w:tc>
-        <w:tc>
-          <w:tcPr>
-            <w:tcW w:w="1537" w:type="dxa"/>
-            <w:tcBorders>
-              <w:top w:val="single" w:sz="4" w:space="0" w:color="auto"/>
-              <w:bottom w:val="single" w:sz="4" w:space="0" w:color="auto"/>
-            </w:tcBorders>
-            <w:vAlign w:val="center"/>
-          </w:tcPr>
-          <w:p>
-            <w:pPr>
-              <w:spacing w:line="240" w:lineRule="auto"/>
-              <w:jc w:val="center"/>
-            </w:pPr>
-            <w:r>
-              <w:t>5</w:t>
-            </w:r>
-          </w:p>
-        </w:tc>
-      </w:tr>
-      <w:tr>
-        <w:tc>
-          <w:tcPr>
-            <w:tcW w:w="1353" w:type="dxa"/>
-            <w:tcBorders>
-              <w:right w:val="single" w:sz="4" w:space="0" w:color="auto"/>
-            </w:tcBorders>
-            <w:vAlign w:val="center"/>
-          </w:tcPr>
-          <w:p>
-            <w:pPr>
-              <w:spacing w:line="240" w:lineRule="auto"/>
-              <w:jc w:val="center"/>
-            </w:pPr>
-            <w:r>
-              <w:t>TS</w:t>
-            </w:r>
-          </w:p>
-        </w:tc>
-        <w:tc>
-          <w:tcPr>
-            <w:tcW w:w="1463" w:type="dxa"/>
-            <w:tcBorders>
-              <w:top w:val="single" w:sz="4" w:space="0" w:color="auto"/>
-              <w:left w:val="single" w:sz="4" w:space="0" w:color="auto"/>
-              <w:bottom w:val="single" w:sz="4" w:space="0" w:color="auto"/>
-              <w:right w:val="single" w:sz="4" w:space="0" w:color="auto"/>
-            </w:tcBorders>
-            <w:vAlign w:val="center"/>
-          </w:tcPr>
-          <w:p>
-            <w:pPr>
-              <w:spacing w:line="240" w:lineRule="auto"/>
-              <w:jc w:val="center"/>
-            </w:pPr>
-            <w:r>
-              <w:t>10</w:t>
-            </w:r>
-          </w:p>
-        </w:tc>
-        <w:tc>
-          <w:tcPr>
-            <w:tcW w:w="1444" w:type="dxa"/>
-            <w:tcBorders>
-              <w:top w:val="single" w:sz="4" w:space="0" w:color="auto"/>
-              <w:left w:val="single" w:sz="4" w:space="0" w:color="auto"/>
-              <w:bottom w:val="single" w:sz="4" w:space="0" w:color="auto"/>
-              <w:right w:val="single" w:sz="4" w:space="0" w:color="auto"/>
-            </w:tcBorders>
-            <w:vAlign w:val="center"/>
-          </w:tcPr>
-          <w:p>
-            <w:pPr>
-              <w:spacing w:line="240" w:lineRule="auto"/>
-              <w:jc w:val="center"/>
-            </w:pPr>
-            <w:r>
-              <w:t>28</w:t>
-            </w:r>
-          </w:p>
-        </w:tc>
-        <w:tc>
-          <w:tcPr>
-            <w:tcW w:w="1445" w:type="dxa"/>
-            <w:tcBorders>
-              <w:top w:val="single" w:sz="4" w:space="0" w:color="auto"/>
-              <w:left w:val="single" w:sz="4" w:space="0" w:color="auto"/>
-              <w:bottom w:val="single" w:sz="4" w:space="0" w:color="auto"/>
-              <w:right w:val="single" w:sz="4" w:space="0" w:color="auto"/>
-            </w:tcBorders>
-            <w:vAlign w:val="center"/>
-          </w:tcPr>
-          <w:p>
-            <w:pPr>
-              <w:spacing w:line="240" w:lineRule="auto"/>
-              <w:jc w:val="center"/>
-            </w:pPr>
-            <w:r>
-              <w:t>4</w:t>
-            </w:r>
-          </w:p>
-        </w:tc>
-        <w:tc>
-          <w:tcPr>
-            <w:tcW w:w="1454" w:type="dxa"/>
-            <w:tcBorders>
-              <w:top w:val="single" w:sz="4" w:space="0" w:color="auto"/>
-              <w:left w:val="single" w:sz="4" w:space="0" w:color="auto"/>
-              <w:bottom w:val="single" w:sz="4" w:space="0" w:color="auto"/>
-              <w:right w:val="single" w:sz="4" w:space="0" w:color="auto"/>
-            </w:tcBorders>
-            <w:vAlign w:val="center"/>
-          </w:tcPr>
-          <w:p>
-            <w:pPr>
-              <w:spacing w:line="240" w:lineRule="auto"/>
-              <w:jc w:val="center"/>
-            </w:pPr>
-            <w:r>
-              <w:t>12</w:t>
-            </w:r>
-          </w:p>
-        </w:tc>
-        <w:tc>
-          <w:tcPr>
-            <w:tcW w:w="1500" w:type="dxa"/>
-            <w:tcBorders>
-              <w:top w:val="single" w:sz="4" w:space="0" w:color="auto"/>
-              <w:left w:val="single" w:sz="4" w:space="0" w:color="auto"/>
-              <w:bottom w:val="single" w:sz="4" w:space="0" w:color="auto"/>
-              <w:right w:val="single" w:sz="4" w:space="0" w:color="auto"/>
-            </w:tcBorders>
-            <w:vAlign w:val="center"/>
-          </w:tcPr>
-          <w:p>
-            <w:pPr>
-              <w:spacing w:line="240" w:lineRule="auto"/>
-              <w:jc w:val="center"/>
-            </w:pPr>
-            <w:r>
-              <w:t>11</w:t>
-            </w:r>
-          </w:p>
-        </w:tc>
-        <w:tc>
-          <w:tcPr>
-            <w:tcW w:w="1537" w:type="dxa"/>
-            <w:tcBorders>
-              <w:top w:val="single" w:sz="4" w:space="0" w:color="auto"/>
-              <w:left w:val="single" w:sz="4" w:space="0" w:color="auto"/>
-              <w:bottom w:val="single" w:sz="4" w:space="0" w:color="auto"/>
-              <w:right w:val="single" w:sz="4" w:space="0" w:color="auto"/>
-            </w:tcBorders>
-            <w:vAlign w:val="center"/>
-          </w:tcPr>
-          <w:p>
-            <w:pPr>
-              <w:spacing w:line="240" w:lineRule="auto"/>
-              <w:jc w:val="center"/>
-            </w:pPr>
-            <w:r>
-              <w:t>21</w:t>
-            </w:r>
-          </w:p>
-        </w:tc>
-      </w:tr>
-      <w:tr>
-        <w:tc>
-          <w:tcPr>
-            <w:tcW w:w="1353" w:type="dxa"/>
-            <w:vAlign w:val="center"/>
-          </w:tcPr>
-          <w:p>
-            <w:pPr>
-              <w:spacing w:line="240" w:lineRule="auto"/>
-              <w:jc w:val="center"/>
-            </w:pPr>
-          </w:p>
-        </w:tc>
-        <w:tc>
-          <w:tcPr>
-            <w:tcW w:w="1463" w:type="dxa"/>
-            <w:tcBorders>
-              <w:top w:val="single" w:sz="4" w:space="0" w:color="auto"/>
-            </w:tcBorders>
-            <w:vAlign w:val="center"/>
-          </w:tcPr>
-          <w:p>
-            <w:pPr>
-              <w:spacing w:line="240" w:lineRule="auto"/>
-              <w:jc w:val="center"/>
-            </w:pPr>
-            <w:r>
-              <w:t>0</w:t>
-            </w:r>
-          </w:p>
-        </w:tc>
-        <w:tc>
-          <w:tcPr>
-            <w:tcW w:w="1444" w:type="dxa"/>
-            <w:tcBorders>
-              <w:top w:val="single" w:sz="4" w:space="0" w:color="auto"/>
-            </w:tcBorders>
-            <w:vAlign w:val="center"/>
-          </w:tcPr>
-          <w:p>
-            <w:pPr>
-              <w:spacing w:line="240" w:lineRule="auto"/>
-              <w:jc w:val="center"/>
-            </w:pPr>
-            <w:r>
-              <w:t>1</w:t>
-            </w:r>
-          </w:p>
-        </w:tc>
-        <w:tc>
-          <w:tcPr>
-            <w:tcW w:w="1445" w:type="dxa"/>
-            <w:tcBorders>
-              <w:top w:val="single" w:sz="4" w:space="0" w:color="auto"/>
-            </w:tcBorders>
-            <w:vAlign w:val="center"/>
-          </w:tcPr>
-          <w:p>
-            <w:pPr>
-              <w:spacing w:line="240" w:lineRule="auto"/>
-              <w:jc w:val="center"/>
-            </w:pPr>
-            <w:r>
-              <w:t>2</w:t>
-            </w:r>
-          </w:p>
-        </w:tc>
-        <w:tc>
-          <w:tcPr>
-            <w:tcW w:w="1454" w:type="dxa"/>
-            <w:tcBorders>
-              <w:top w:val="single" w:sz="4" w:space="0" w:color="auto"/>
-            </w:tcBorders>
-            <w:vAlign w:val="center"/>
-          </w:tcPr>
-          <w:p>
-            <w:pPr>
-              <w:spacing w:line="240" w:lineRule="auto"/>
-              <w:jc w:val="center"/>
-            </w:pPr>
-            <w:r>
-              <w:t>3</w:t>
-            </w:r>
-          </w:p>
-        </w:tc>
-        <w:tc>
-          <w:tcPr>
-            <w:tcW w:w="1500" w:type="dxa"/>
-            <w:tcBorders>
-              <w:top w:val="single" w:sz="4" w:space="0" w:color="auto"/>
-            </w:tcBorders>
-            <w:vAlign w:val="center"/>
-          </w:tcPr>
-          <w:p>
-            <w:pPr>
-              <w:spacing w:line="240" w:lineRule="auto"/>
-              <w:jc w:val="center"/>
-            </w:pPr>
-            <w:r>
-              <w:t>4</w:t>
-            </w:r>
-          </w:p>
-        </w:tc>
-        <w:tc>
-          <w:tcPr>
-            <w:tcW w:w="1537" w:type="dxa"/>
-            <w:tcBorders>
-              <w:top w:val="single" w:sz="4" w:space="0" w:color="auto"/>
-            </w:tcBorders>
-            <w:vAlign w:val="center"/>
-          </w:tcPr>
-          <w:p>
-            <w:pPr>
-              <w:spacing w:line="240" w:lineRule="auto"/>
-              <w:jc w:val="center"/>
-            </w:pPr>
-            <w:r>
-              <w:t>5</w:t>
-            </w:r>
-          </w:p>
-        </w:tc>
-      </w:tr>
-    </w:tbl>
-    <w:p>
-      <w:pPr>
-        <w:spacing w:before="240"/>
-      </w:pPr>
-      <w:r>
-        <w:t>Le programme affichera :</w:t>
-      </w:r>
-    </w:p>
-    <w:p>
-      <w:pPr>
-        <w:pStyle w:val="preformatted"/>
-        <w:pBdr>
-          <w:top w:val="single" w:sz="4" w:space="1" w:color="auto"/>
-          <w:left w:val="single" w:sz="4" w:space="4" w:color="auto"/>
-          <w:bottom w:val="single" w:sz="4" w:space="1" w:color="auto"/>
-          <w:right w:val="single" w:sz="4" w:space="4" w:color="auto"/>
-        </w:pBdr>
-        <w:shd w:val="clear" w:color="auto" w:fill="F2F2F2" w:themeFill="background1" w:themeFillShade="F2"/>
-        <w:rPr>
-          <w:sz w:val="24"/>
-          <w:szCs w:val="24"/>
-        </w:rPr>
-      </w:pPr>
-      <w:r>
-        <w:rPr>
-          <w:sz w:val="24"/>
-          <w:szCs w:val="24"/>
-        </w:rPr>
-        <w:t>Clubs qualifiés pour la Ligue des champions de la CAF : ESS et EST</w:t>
-      </w:r>
-    </w:p>
-    <w:p>
-      <w:pPr>
-        <w:pStyle w:val="preformatted"/>
-        <w:pBdr>
-          <w:top w:val="single" w:sz="4" w:space="1" w:color="auto"/>
-          <w:left w:val="single" w:sz="4" w:space="4" w:color="auto"/>
-          <w:bottom w:val="single" w:sz="4" w:space="1" w:color="auto"/>
-          <w:right w:val="single" w:sz="4" w:space="4" w:color="auto"/>
-        </w:pBdr>
-        <w:shd w:val="clear" w:color="auto" w:fill="F2F2F2" w:themeFill="background1" w:themeFillShade="F2"/>
-        <w:rPr>
-          <w:sz w:val="24"/>
-          <w:szCs w:val="24"/>
-        </w:rPr>
-      </w:pPr>
-      <w:r>
-        <w:rPr>
-          <w:sz w:val="24"/>
-          <w:szCs w:val="24"/>
-        </w:rPr>
-        <w:t>Club qualifié pour la coupe de la CAF : CA</w:t>
-      </w:r>
-    </w:p>
-    <w:p>
-      <w:pPr>
-        <w:pStyle w:val="preformatted"/>
-        <w:pBdr>
-          <w:top w:val="single" w:sz="4" w:space="1" w:color="auto"/>
-          <w:left w:val="single" w:sz="4" w:space="4" w:color="auto"/>
-          <w:bottom w:val="single" w:sz="4" w:space="1" w:color="auto"/>
-          <w:right w:val="single" w:sz="4" w:space="4" w:color="auto"/>
-        </w:pBdr>
-        <w:shd w:val="clear" w:color="auto" w:fill="F2F2F2" w:themeFill="background1" w:themeFillShade="F2"/>
-        <w:rPr>
-          <w:sz w:val="24"/>
-          <w:szCs w:val="24"/>
-        </w:rPr>
-      </w:pPr>
-      <w:r>
-        <w:rPr>
-          <w:sz w:val="24"/>
-          <w:szCs w:val="24"/>
-        </w:rPr>
-        <w:t xml:space="preserve">Clubs relégués en Ligue </w:t>
-      </w:r>
-      <w:proofErr w:type="gramStart"/>
-      <w:r>
-        <w:rPr>
-          <w:sz w:val="24"/>
-          <w:szCs w:val="24"/>
-        </w:rPr>
-        <w:t>II:</w:t>
-      </w:r>
-      <w:proofErr w:type="gramEnd"/>
-      <w:r>
-        <w:rPr>
-          <w:sz w:val="24"/>
-          <w:szCs w:val="24"/>
-        </w:rPr>
-        <w:t xml:space="preserve"> OB et JSK</w:t>
-      </w:r>
-    </w:p>
-    <w:p>
-      <w:pPr>
-        <w:spacing w:line="278" w:lineRule="auto"/>
-        <w:rPr>
-          <w:b/>
-          <w:bCs/>
-        </w:rPr>
-      </w:pPr>
-      <w:r>
-        <w:rPr>
-          <w:b/>
-          <w:bCs/>
-        </w:rPr>
-        <w:br w:type="page"/>
-      </w:r>
-    </w:p>
-    <w:p>
-      <w:pPr>
-        <w:rPr>
-          <w:b/>
-          <w:bCs/>
-          <w:u w:val="single"/>
-        </w:rPr>
-      </w:pPr>
-      <w:r>
-        <w:rPr>
-          <w:b/>
-          <w:bCs/>
-          <w:u w:val="single"/>
-        </w:rPr>
-        <w:lastRenderedPageBreak/>
-        <w:t>Travail demandé :</w:t>
-      </w:r>
-    </w:p>
-    <w:p>
-      <w:pPr>
-        <w:pStyle w:val="Paragraphedeliste"/>
-        <w:numPr>
-          <w:ilvl w:val="0"/>
-          <w:numId w:val="7"/>
-        </w:numPr>
-      </w:pPr>
-      <w:r>
-        <w:t>Ecrire l'algorithme du programme principal, solution à ce problème, en le décomposant en modules.</w:t>
-      </w:r>
-    </w:p>
-    <w:p>
-      <w:pPr>
-        <w:pStyle w:val="Paragraphedeliste"/>
-        <w:numPr>
-          <w:ilvl w:val="0"/>
-          <w:numId w:val="7"/>
-        </w:numPr>
-      </w:pPr>
-      <w:r>
-        <w:t>Ecrire l'algorithme de chacun des modules envisagés.</w:t>
       </w:r>
     </w:p>
     <w:p>
@@ -7955,19 +6123,7 @@
       </w:r>
       <w:proofErr w:type="spellEnd"/>
       <w:r>
-        <w:t>) qui permet de retourner le</w:t>
-      </w:r>
-      <w:r>
-        <w:t xml:space="preserve"> </w:t>
-      </w:r>
-      <w:r>
-        <w:t xml:space="preserve">résultat du calcul de </w:t>
-      </w:r>
-      <w:r>
-        <w:t>l'</w:t>
-      </w:r>
-      <w:r>
-        <w:t xml:space="preserve">expression </w:t>
+        <w:t xml:space="preserve">) qui permet de retourner le résultat du calcul de l'expression </w:t>
       </w:r>
       <w:r>
         <w:rPr>

</xml_diff>